<commit_message>
Update méthodes études - Les protéines.docx
</commit_message>
<xml_diff>
--- a/LP/méthodes études/méthodes études - Les protéines.docx
+++ b/LP/méthodes études/méthodes études - Les protéines.docx
@@ -1,6 +1,6 @@
 
 <file path=word/document.xml><?xml version="1.0" encoding="utf-8"?>
-<w:document xmlns:wpc="http://schemas.microsoft.com/office/word/2010/wordprocessingCanvas" xmlns:cx="http://schemas.microsoft.com/office/drawing/2014/chartex" xmlns:cx1="http://schemas.microsoft.com/office/drawing/2015/9/8/chartex" xmlns:cx2="http://schemas.microsoft.com/office/drawing/2015/10/21/chartex" xmlns:cx3="http://schemas.microsoft.com/office/drawing/2016/5/9/chartex" xmlns:cx4="http://schemas.microsoft.com/office/drawing/2016/5/10/chartex" xmlns:cx5="http://schemas.microsoft.com/office/drawing/2016/5/11/chartex" xmlns:cx6="http://schemas.microsoft.com/office/drawing/2016/5/12/chartex" xmlns:cx7="http://schemas.microsoft.com/office/drawing/2016/5/13/chartex" xmlns:cx8="http://schemas.microsoft.com/office/drawing/2016/5/14/chartex" xmlns:mc="http://schemas.openxmlformats.org/markup-compatibility/2006" xmlns:aink="http://schemas.microsoft.com/office/drawing/2016/ink" xmlns:am3d="http://schemas.microsoft.com/office/drawing/2017/model3d" xmlns:o="urn:schemas-microsoft-com:office:office" xmlns:r="http://schemas.openxmlformats.org/officeDocument/2006/relationships" xmlns:m="http://schemas.openxmlformats.org/officeDocument/2006/math" xmlns:v="urn:schemas-microsoft-com:vml" xmlns:wp14="http://schemas.microsoft.com/office/word/2010/wordprocessingDrawing" xmlns:wp="http://schemas.openxmlformats.org/drawingml/2006/wordprocessingDrawing" xmlns:w10="urn:schemas-microsoft-com:office:word" xmlns:w="http://schemas.openxmlformats.org/wordprocessingml/2006/main" xmlns:w14="http://schemas.microsoft.com/office/word/2010/wordml" xmlns:w15="http://schemas.microsoft.com/office/word/2012/wordml" xmlns:w16cid="http://schemas.microsoft.com/office/word/2016/wordml/cid" xmlns:w16se="http://schemas.microsoft.com/office/word/2015/wordml/symex" xmlns:wpg="http://schemas.microsoft.com/office/word/2010/wordprocessingGroup" xmlns:wpi="http://schemas.microsoft.com/office/word/2010/wordprocessingInk" xmlns:wne="http://schemas.microsoft.com/office/word/2006/wordml" xmlns:wps="http://schemas.microsoft.com/office/word/2010/wordprocessingShape" mc:Ignorable="w14 w15 w16se w16cid wp14">
+<w:document xmlns:wpc="http://schemas.microsoft.com/office/word/2010/wordprocessingCanvas" xmlns:cx="http://schemas.microsoft.com/office/drawing/2014/chartex" xmlns:cx1="http://schemas.microsoft.com/office/drawing/2015/9/8/chartex" xmlns:cx2="http://schemas.microsoft.com/office/drawing/2015/10/21/chartex" xmlns:cx3="http://schemas.microsoft.com/office/drawing/2016/5/9/chartex" xmlns:cx4="http://schemas.microsoft.com/office/drawing/2016/5/10/chartex" xmlns:cx5="http://schemas.microsoft.com/office/drawing/2016/5/11/chartex" xmlns:cx6="http://schemas.microsoft.com/office/drawing/2016/5/12/chartex" xmlns:cx7="http://schemas.microsoft.com/office/drawing/2016/5/13/chartex" xmlns:cx8="http://schemas.microsoft.com/office/drawing/2016/5/14/chartex" xmlns:mc="http://schemas.openxmlformats.org/markup-compatibility/2006" xmlns:aink="http://schemas.microsoft.com/office/drawing/2016/ink" xmlns:am3d="http://schemas.microsoft.com/office/drawing/2017/model3d" xmlns:o="urn:schemas-microsoft-com:office:office" xmlns:oel="http://schemas.microsoft.com/office/2019/extlst" xmlns:r="http://schemas.openxmlformats.org/officeDocument/2006/relationships" xmlns:m="http://schemas.openxmlformats.org/officeDocument/2006/math" xmlns:v="urn:schemas-microsoft-com:vml" xmlns:wp14="http://schemas.microsoft.com/office/word/2010/wordprocessingDrawing" xmlns:wp="http://schemas.openxmlformats.org/drawingml/2006/wordprocessingDrawing" xmlns:w10="urn:schemas-microsoft-com:office:word" xmlns:w="http://schemas.openxmlformats.org/wordprocessingml/2006/main" xmlns:w14="http://schemas.microsoft.com/office/word/2010/wordml" xmlns:w15="http://schemas.microsoft.com/office/word/2012/wordml" xmlns:w16cex="http://schemas.microsoft.com/office/word/2018/wordml/cex" xmlns:w16cid="http://schemas.microsoft.com/office/word/2016/wordml/cid" xmlns:w16="http://schemas.microsoft.com/office/word/2018/wordml" xmlns:w16du="http://schemas.microsoft.com/office/word/2023/wordml/word16du" xmlns:w16sdtdh="http://schemas.microsoft.com/office/word/2020/wordml/sdtdatahash" xmlns:w16se="http://schemas.microsoft.com/office/word/2015/wordml/symex" xmlns:wpg="http://schemas.microsoft.com/office/word/2010/wordprocessingGroup" xmlns:wpi="http://schemas.microsoft.com/office/word/2010/wordprocessingInk" xmlns:wne="http://schemas.microsoft.com/office/word/2006/wordml" xmlns:wps="http://schemas.microsoft.com/office/word/2010/wordprocessingShape" mc:Ignorable="w14 w15 w16se w16cid w16 w16cex w16sdtdh wp14">
   <w:body>
     <w:p>
       <w:r>
@@ -207,11 +207,9 @@
       <w:r>
         <w:t>eta-</w:t>
       </w:r>
-      <w:proofErr w:type="spellStart"/>
-      <w:r>
-        <w:t>mercaptoethanol</w:t>
-      </w:r>
-      <w:proofErr w:type="spellEnd"/>
+      <w:r>
+        <w:t>mercaptoéthanol</w:t>
+      </w:r>
       <w:r>
         <w:t>).</w:t>
       </w:r>
@@ -322,8 +320,6 @@
       <w:r>
         <w:t>.</w:t>
       </w:r>
-      <w:bookmarkStart w:id="0" w:name="_GoBack"/>
-      <w:bookmarkEnd w:id="0"/>
     </w:p>
     <w:p>
       <w:r>
@@ -354,6 +350,7 @@
         <w:rPr>
           <w:lang w:val="en-GB"/>
         </w:rPr>
+        <w:lastRenderedPageBreak/>
         <w:t>Méthode</w:t>
       </w:r>
       <w:proofErr w:type="spellEnd"/>
@@ -440,7 +437,6 @@
         <w:pStyle w:val="Titre2"/>
       </w:pPr>
       <w:r>
-        <w:lastRenderedPageBreak/>
         <w:t>Chromatographie</w:t>
       </w:r>
     </w:p>
@@ -1020,6 +1016,7 @@
         <w:pStyle w:val="Titre3"/>
       </w:pPr>
       <w:r>
+        <w:lastRenderedPageBreak/>
         <w:t>Isoler une protéine d’intérêt</w:t>
       </w:r>
     </w:p>
@@ -1070,7 +1067,6 @@
         <w:pStyle w:val="Titre2"/>
       </w:pPr>
       <w:r>
-        <w:lastRenderedPageBreak/>
         <w:t>Identification d’une protéine d’intérêt</w:t>
       </w:r>
     </w:p>
@@ -1221,17 +1217,14 @@
       </w:tr>
     </w:tbl>
     <w:p>
-      <w:r>
-        <w:t xml:space="preserve"> </w:t>
-      </w:r>
-    </w:p>
-    <w:p>
       <w:pPr>
         <w:pStyle w:val="Titre3"/>
       </w:pPr>
+      <w:proofErr w:type="spellStart"/>
       <w:r>
         <w:t>Immunoessaie</w:t>
       </w:r>
+      <w:proofErr w:type="spellEnd"/>
     </w:p>
     <w:p>
       <w:proofErr w:type="spellStart"/>
@@ -1244,11 +1237,11 @@
       </w:r>
       <w:proofErr w:type="spellStart"/>
       <w:r>
-        <w:t>immuno-enzymatique</w:t>
+        <w:t>immuno</w:t>
       </w:r>
       <w:proofErr w:type="spellEnd"/>
       <w:r>
-        <w:t xml:space="preserve"> (appelé aussi ELISA) permet de déterminer la présence et la quantification. Cette méthode s'appuie sur la reconnaissance entre un anticorps et un antigène.</w:t>
+        <w:t>-enzymatique (appelé aussi ELISA) permet de déterminer la présence et la quantification. Cette méthode s'appuie sur la reconnaissance entre un anticorps et un antigène.</w:t>
       </w:r>
     </w:p>
     <w:p>
@@ -1368,10 +1361,15 @@
         </w:numPr>
       </w:pPr>
       <w:r>
-        <w:t>Détachement et analyse protéines associés.</w:t>
-      </w:r>
-    </w:p>
-    <w:p/>
+        <w:t xml:space="preserve">Détachement et analyse </w:t>
+      </w:r>
+      <w:r>
+        <w:t>protéines associées</w:t>
+      </w:r>
+      <w:r>
+        <w:t>.</w:t>
+      </w:r>
+    </w:p>
     <w:p>
       <w:r>
         <w:t xml:space="preserve">Un groupe (pool) sélectionne les protéines d’intérêt par leur interaction avec </w:t>
@@ -1456,6 +1454,7 @@
         <w:rPr>
           <w:u w:val="single"/>
         </w:rPr>
+        <w:lastRenderedPageBreak/>
         <w:t>Rmq :</w:t>
       </w:r>
       <w:r>
@@ -1484,7 +1483,6 @@
         <w:pStyle w:val="Titre2"/>
       </w:pPr>
       <w:r>
-        <w:lastRenderedPageBreak/>
         <w:t>Réduction et alkylation</w:t>
       </w:r>
     </w:p>
@@ -1522,7 +1520,19 @@
       </w:r>
       <w:proofErr w:type="spellEnd"/>
       <w:r>
-        <w:t xml:space="preserve"> qui les alkyle.</w:t>
+        <w:t xml:space="preserve"> qui </w:t>
+      </w:r>
+      <w:r>
+        <w:t>provoque une</w:t>
+      </w:r>
+      <w:r>
+        <w:t xml:space="preserve"> alkyl</w:t>
+      </w:r>
+      <w:r>
+        <w:t>ation</w:t>
+      </w:r>
+      <w:r>
+        <w:t>.</w:t>
       </w:r>
     </w:p>
     <w:sectPr>
@@ -1542,7 +1552,7 @@
 </file>
 
 <file path=word/endnotes.xml><?xml version="1.0" encoding="utf-8"?>
-<w:endnotes xmlns:wpc="http://schemas.microsoft.com/office/word/2010/wordprocessingCanvas" xmlns:cx="http://schemas.microsoft.com/office/drawing/2014/chartex" xmlns:cx1="http://schemas.microsoft.com/office/drawing/2015/9/8/chartex" xmlns:cx2="http://schemas.microsoft.com/office/drawing/2015/10/21/chartex" xmlns:cx3="http://schemas.microsoft.com/office/drawing/2016/5/9/chartex" xmlns:cx4="http://schemas.microsoft.com/office/drawing/2016/5/10/chartex" xmlns:cx5="http://schemas.microsoft.com/office/drawing/2016/5/11/chartex" xmlns:cx6="http://schemas.microsoft.com/office/drawing/2016/5/12/chartex" xmlns:cx7="http://schemas.microsoft.com/office/drawing/2016/5/13/chartex" xmlns:cx8="http://schemas.microsoft.com/office/drawing/2016/5/14/chartex" xmlns:mc="http://schemas.openxmlformats.org/markup-compatibility/2006" xmlns:aink="http://schemas.microsoft.com/office/drawing/2016/ink" xmlns:am3d="http://schemas.microsoft.com/office/drawing/2017/model3d" xmlns:o="urn:schemas-microsoft-com:office:office" xmlns:r="http://schemas.openxmlformats.org/officeDocument/2006/relationships" xmlns:m="http://schemas.openxmlformats.org/officeDocument/2006/math" xmlns:v="urn:schemas-microsoft-com:vml" xmlns:wp14="http://schemas.microsoft.com/office/word/2010/wordprocessingDrawing" xmlns:wp="http://schemas.openxmlformats.org/drawingml/2006/wordprocessingDrawing" xmlns:w10="urn:schemas-microsoft-com:office:word" xmlns:w="http://schemas.openxmlformats.org/wordprocessingml/2006/main" xmlns:w14="http://schemas.microsoft.com/office/word/2010/wordml" xmlns:w15="http://schemas.microsoft.com/office/word/2012/wordml" xmlns:w16cid="http://schemas.microsoft.com/office/word/2016/wordml/cid" xmlns:w16se="http://schemas.microsoft.com/office/word/2015/wordml/symex" xmlns:wpg="http://schemas.microsoft.com/office/word/2010/wordprocessingGroup" xmlns:wpi="http://schemas.microsoft.com/office/word/2010/wordprocessingInk" xmlns:wne="http://schemas.microsoft.com/office/word/2006/wordml" xmlns:wps="http://schemas.microsoft.com/office/word/2010/wordprocessingShape" mc:Ignorable="w14 w15 w16se w16cid wp14">
+<w:endnotes xmlns:wpc="http://schemas.microsoft.com/office/word/2010/wordprocessingCanvas" xmlns:cx="http://schemas.microsoft.com/office/drawing/2014/chartex" xmlns:cx1="http://schemas.microsoft.com/office/drawing/2015/9/8/chartex" xmlns:cx2="http://schemas.microsoft.com/office/drawing/2015/10/21/chartex" xmlns:cx3="http://schemas.microsoft.com/office/drawing/2016/5/9/chartex" xmlns:cx4="http://schemas.microsoft.com/office/drawing/2016/5/10/chartex" xmlns:cx5="http://schemas.microsoft.com/office/drawing/2016/5/11/chartex" xmlns:cx6="http://schemas.microsoft.com/office/drawing/2016/5/12/chartex" xmlns:cx7="http://schemas.microsoft.com/office/drawing/2016/5/13/chartex" xmlns:cx8="http://schemas.microsoft.com/office/drawing/2016/5/14/chartex" xmlns:mc="http://schemas.openxmlformats.org/markup-compatibility/2006" xmlns:aink="http://schemas.microsoft.com/office/drawing/2016/ink" xmlns:am3d="http://schemas.microsoft.com/office/drawing/2017/model3d" xmlns:o="urn:schemas-microsoft-com:office:office" xmlns:oel="http://schemas.microsoft.com/office/2019/extlst" xmlns:r="http://schemas.openxmlformats.org/officeDocument/2006/relationships" xmlns:m="http://schemas.openxmlformats.org/officeDocument/2006/math" xmlns:v="urn:schemas-microsoft-com:vml" xmlns:wp14="http://schemas.microsoft.com/office/word/2010/wordprocessingDrawing" xmlns:wp="http://schemas.openxmlformats.org/drawingml/2006/wordprocessingDrawing" xmlns:w10="urn:schemas-microsoft-com:office:word" xmlns:w="http://schemas.openxmlformats.org/wordprocessingml/2006/main" xmlns:w14="http://schemas.microsoft.com/office/word/2010/wordml" xmlns:w15="http://schemas.microsoft.com/office/word/2012/wordml" xmlns:w16cex="http://schemas.microsoft.com/office/word/2018/wordml/cex" xmlns:w16cid="http://schemas.microsoft.com/office/word/2016/wordml/cid" xmlns:w16="http://schemas.microsoft.com/office/word/2018/wordml" xmlns:w16du="http://schemas.microsoft.com/office/word/2023/wordml/word16du" xmlns:w16sdtdh="http://schemas.microsoft.com/office/word/2020/wordml/sdtdatahash" xmlns:w16se="http://schemas.microsoft.com/office/word/2015/wordml/symex" xmlns:wpg="http://schemas.microsoft.com/office/word/2010/wordprocessingGroup" xmlns:wpi="http://schemas.microsoft.com/office/word/2010/wordprocessingInk" xmlns:wne="http://schemas.microsoft.com/office/word/2006/wordml" xmlns:wps="http://schemas.microsoft.com/office/word/2010/wordprocessingShape" mc:Ignorable="w14 w15 w16se w16cid w16 w16cex w16sdtdh wp14">
   <w:endnote w:type="separator" w:id="-1">
     <w:p>
       <w:pPr>
@@ -1567,7 +1577,7 @@
 </file>
 
 <file path=word/footer1.xml><?xml version="1.0" encoding="utf-8"?>
-<w:ftr xmlns:wpc="http://schemas.microsoft.com/office/word/2010/wordprocessingCanvas" xmlns:cx="http://schemas.microsoft.com/office/drawing/2014/chartex" xmlns:cx1="http://schemas.microsoft.com/office/drawing/2015/9/8/chartex" xmlns:cx2="http://schemas.microsoft.com/office/drawing/2015/10/21/chartex" xmlns:cx3="http://schemas.microsoft.com/office/drawing/2016/5/9/chartex" xmlns:cx4="http://schemas.microsoft.com/office/drawing/2016/5/10/chartex" xmlns:cx5="http://schemas.microsoft.com/office/drawing/2016/5/11/chartex" xmlns:cx6="http://schemas.microsoft.com/office/drawing/2016/5/12/chartex" xmlns:cx7="http://schemas.microsoft.com/office/drawing/2016/5/13/chartex" xmlns:cx8="http://schemas.microsoft.com/office/drawing/2016/5/14/chartex" xmlns:mc="http://schemas.openxmlformats.org/markup-compatibility/2006" xmlns:aink="http://schemas.microsoft.com/office/drawing/2016/ink" xmlns:am3d="http://schemas.microsoft.com/office/drawing/2017/model3d" xmlns:o="urn:schemas-microsoft-com:office:office" xmlns:r="http://schemas.openxmlformats.org/officeDocument/2006/relationships" xmlns:m="http://schemas.openxmlformats.org/officeDocument/2006/math" xmlns:v="urn:schemas-microsoft-com:vml" xmlns:wp14="http://schemas.microsoft.com/office/word/2010/wordprocessingDrawing" xmlns:wp="http://schemas.openxmlformats.org/drawingml/2006/wordprocessingDrawing" xmlns:w10="urn:schemas-microsoft-com:office:word" xmlns:w="http://schemas.openxmlformats.org/wordprocessingml/2006/main" xmlns:w14="http://schemas.microsoft.com/office/word/2010/wordml" xmlns:w15="http://schemas.microsoft.com/office/word/2012/wordml" xmlns:w16cid="http://schemas.microsoft.com/office/word/2016/wordml/cid" xmlns:w16se="http://schemas.microsoft.com/office/word/2015/wordml/symex" xmlns:wpg="http://schemas.microsoft.com/office/word/2010/wordprocessingGroup" xmlns:wpi="http://schemas.microsoft.com/office/word/2010/wordprocessingInk" xmlns:wne="http://schemas.microsoft.com/office/word/2006/wordml" xmlns:wps="http://schemas.microsoft.com/office/word/2010/wordprocessingShape" mc:Ignorable="w14 w15 w16se w16cid wp14">
+<w:ftr xmlns:wpc="http://schemas.microsoft.com/office/word/2010/wordprocessingCanvas" xmlns:cx="http://schemas.microsoft.com/office/drawing/2014/chartex" xmlns:cx1="http://schemas.microsoft.com/office/drawing/2015/9/8/chartex" xmlns:cx2="http://schemas.microsoft.com/office/drawing/2015/10/21/chartex" xmlns:cx3="http://schemas.microsoft.com/office/drawing/2016/5/9/chartex" xmlns:cx4="http://schemas.microsoft.com/office/drawing/2016/5/10/chartex" xmlns:cx5="http://schemas.microsoft.com/office/drawing/2016/5/11/chartex" xmlns:cx6="http://schemas.microsoft.com/office/drawing/2016/5/12/chartex" xmlns:cx7="http://schemas.microsoft.com/office/drawing/2016/5/13/chartex" xmlns:cx8="http://schemas.microsoft.com/office/drawing/2016/5/14/chartex" xmlns:mc="http://schemas.openxmlformats.org/markup-compatibility/2006" xmlns:aink="http://schemas.microsoft.com/office/drawing/2016/ink" xmlns:am3d="http://schemas.microsoft.com/office/drawing/2017/model3d" xmlns:o="urn:schemas-microsoft-com:office:office" xmlns:oel="http://schemas.microsoft.com/office/2019/extlst" xmlns:r="http://schemas.openxmlformats.org/officeDocument/2006/relationships" xmlns:m="http://schemas.openxmlformats.org/officeDocument/2006/math" xmlns:v="urn:schemas-microsoft-com:vml" xmlns:wp14="http://schemas.microsoft.com/office/word/2010/wordprocessingDrawing" xmlns:wp="http://schemas.openxmlformats.org/drawingml/2006/wordprocessingDrawing" xmlns:w10="urn:schemas-microsoft-com:office:word" xmlns:w="http://schemas.openxmlformats.org/wordprocessingml/2006/main" xmlns:w14="http://schemas.microsoft.com/office/word/2010/wordml" xmlns:w15="http://schemas.microsoft.com/office/word/2012/wordml" xmlns:w16cex="http://schemas.microsoft.com/office/word/2018/wordml/cex" xmlns:w16cid="http://schemas.microsoft.com/office/word/2016/wordml/cid" xmlns:w16="http://schemas.microsoft.com/office/word/2018/wordml" xmlns:w16du="http://schemas.microsoft.com/office/word/2023/wordml/word16du" xmlns:w16sdtdh="http://schemas.microsoft.com/office/word/2020/wordml/sdtdatahash" xmlns:w16se="http://schemas.microsoft.com/office/word/2015/wordml/symex" xmlns:wpg="http://schemas.microsoft.com/office/word/2010/wordprocessingGroup" xmlns:wpi="http://schemas.microsoft.com/office/word/2010/wordprocessingInk" xmlns:wne="http://schemas.microsoft.com/office/word/2006/wordml" xmlns:wps="http://schemas.microsoft.com/office/word/2010/wordprocessingShape" mc:Ignorable="w14 w15 w16se w16cid w16 w16cex w16sdtdh wp14">
   <w:p>
     <w:pPr>
       <w:pStyle w:val="Pieddepage"/>
@@ -1577,7 +1587,7 @@
 </file>
 
 <file path=word/footer2.xml><?xml version="1.0" encoding="utf-8"?>
-<w:ftr xmlns:wpc="http://schemas.microsoft.com/office/word/2010/wordprocessingCanvas" xmlns:cx="http://schemas.microsoft.com/office/drawing/2014/chartex" xmlns:cx1="http://schemas.microsoft.com/office/drawing/2015/9/8/chartex" xmlns:cx2="http://schemas.microsoft.com/office/drawing/2015/10/21/chartex" xmlns:cx3="http://schemas.microsoft.com/office/drawing/2016/5/9/chartex" xmlns:cx4="http://schemas.microsoft.com/office/drawing/2016/5/10/chartex" xmlns:cx5="http://schemas.microsoft.com/office/drawing/2016/5/11/chartex" xmlns:cx6="http://schemas.microsoft.com/office/drawing/2016/5/12/chartex" xmlns:cx7="http://schemas.microsoft.com/office/drawing/2016/5/13/chartex" xmlns:cx8="http://schemas.microsoft.com/office/drawing/2016/5/14/chartex" xmlns:mc="http://schemas.openxmlformats.org/markup-compatibility/2006" xmlns:aink="http://schemas.microsoft.com/office/drawing/2016/ink" xmlns:am3d="http://schemas.microsoft.com/office/drawing/2017/model3d" xmlns:o="urn:schemas-microsoft-com:office:office" xmlns:r="http://schemas.openxmlformats.org/officeDocument/2006/relationships" xmlns:m="http://schemas.openxmlformats.org/officeDocument/2006/math" xmlns:v="urn:schemas-microsoft-com:vml" xmlns:wp14="http://schemas.microsoft.com/office/word/2010/wordprocessingDrawing" xmlns:wp="http://schemas.openxmlformats.org/drawingml/2006/wordprocessingDrawing" xmlns:w10="urn:schemas-microsoft-com:office:word" xmlns:w="http://schemas.openxmlformats.org/wordprocessingml/2006/main" xmlns:w14="http://schemas.microsoft.com/office/word/2010/wordml" xmlns:w15="http://schemas.microsoft.com/office/word/2012/wordml" xmlns:w16cid="http://schemas.microsoft.com/office/word/2016/wordml/cid" xmlns:w16se="http://schemas.microsoft.com/office/word/2015/wordml/symex" xmlns:wpg="http://schemas.microsoft.com/office/word/2010/wordprocessingGroup" xmlns:wpi="http://schemas.microsoft.com/office/word/2010/wordprocessingInk" xmlns:wne="http://schemas.microsoft.com/office/word/2006/wordml" xmlns:wps="http://schemas.microsoft.com/office/word/2010/wordprocessingShape" mc:Ignorable="w14 w15 w16se w16cid wp14">
+<w:ftr xmlns:wpc="http://schemas.microsoft.com/office/word/2010/wordprocessingCanvas" xmlns:cx="http://schemas.microsoft.com/office/drawing/2014/chartex" xmlns:cx1="http://schemas.microsoft.com/office/drawing/2015/9/8/chartex" xmlns:cx2="http://schemas.microsoft.com/office/drawing/2015/10/21/chartex" xmlns:cx3="http://schemas.microsoft.com/office/drawing/2016/5/9/chartex" xmlns:cx4="http://schemas.microsoft.com/office/drawing/2016/5/10/chartex" xmlns:cx5="http://schemas.microsoft.com/office/drawing/2016/5/11/chartex" xmlns:cx6="http://schemas.microsoft.com/office/drawing/2016/5/12/chartex" xmlns:cx7="http://schemas.microsoft.com/office/drawing/2016/5/13/chartex" xmlns:cx8="http://schemas.microsoft.com/office/drawing/2016/5/14/chartex" xmlns:mc="http://schemas.openxmlformats.org/markup-compatibility/2006" xmlns:aink="http://schemas.microsoft.com/office/drawing/2016/ink" xmlns:am3d="http://schemas.microsoft.com/office/drawing/2017/model3d" xmlns:o="urn:schemas-microsoft-com:office:office" xmlns:oel="http://schemas.microsoft.com/office/2019/extlst" xmlns:r="http://schemas.openxmlformats.org/officeDocument/2006/relationships" xmlns:m="http://schemas.openxmlformats.org/officeDocument/2006/math" xmlns:v="urn:schemas-microsoft-com:vml" xmlns:wp14="http://schemas.microsoft.com/office/word/2010/wordprocessingDrawing" xmlns:wp="http://schemas.openxmlformats.org/drawingml/2006/wordprocessingDrawing" xmlns:w10="urn:schemas-microsoft-com:office:word" xmlns:w="http://schemas.openxmlformats.org/wordprocessingml/2006/main" xmlns:w14="http://schemas.microsoft.com/office/word/2010/wordml" xmlns:w15="http://schemas.microsoft.com/office/word/2012/wordml" xmlns:w16cex="http://schemas.microsoft.com/office/word/2018/wordml/cex" xmlns:w16cid="http://schemas.microsoft.com/office/word/2016/wordml/cid" xmlns:w16="http://schemas.microsoft.com/office/word/2018/wordml" xmlns:w16du="http://schemas.microsoft.com/office/word/2023/wordml/word16du" xmlns:w16sdtdh="http://schemas.microsoft.com/office/word/2020/wordml/sdtdatahash" xmlns:w16se="http://schemas.microsoft.com/office/word/2015/wordml/symex" xmlns:wpg="http://schemas.microsoft.com/office/word/2010/wordprocessingGroup" xmlns:wpi="http://schemas.microsoft.com/office/word/2010/wordprocessingInk" xmlns:wne="http://schemas.microsoft.com/office/word/2006/wordml" xmlns:wps="http://schemas.microsoft.com/office/word/2010/wordprocessingShape" mc:Ignorable="w14 w15 w16se w16cid w16 w16cex w16sdtdh wp14">
   <w:p>
     <w:pPr>
       <w:pStyle w:val="Pieddepage"/>
@@ -1608,7 +1618,7 @@
 </file>
 
 <file path=word/footer3.xml><?xml version="1.0" encoding="utf-8"?>
-<w:ftr xmlns:wpc="http://schemas.microsoft.com/office/word/2010/wordprocessingCanvas" xmlns:cx="http://schemas.microsoft.com/office/drawing/2014/chartex" xmlns:cx1="http://schemas.microsoft.com/office/drawing/2015/9/8/chartex" xmlns:cx2="http://schemas.microsoft.com/office/drawing/2015/10/21/chartex" xmlns:cx3="http://schemas.microsoft.com/office/drawing/2016/5/9/chartex" xmlns:cx4="http://schemas.microsoft.com/office/drawing/2016/5/10/chartex" xmlns:cx5="http://schemas.microsoft.com/office/drawing/2016/5/11/chartex" xmlns:cx6="http://schemas.microsoft.com/office/drawing/2016/5/12/chartex" xmlns:cx7="http://schemas.microsoft.com/office/drawing/2016/5/13/chartex" xmlns:cx8="http://schemas.microsoft.com/office/drawing/2016/5/14/chartex" xmlns:mc="http://schemas.openxmlformats.org/markup-compatibility/2006" xmlns:aink="http://schemas.microsoft.com/office/drawing/2016/ink" xmlns:am3d="http://schemas.microsoft.com/office/drawing/2017/model3d" xmlns:o="urn:schemas-microsoft-com:office:office" xmlns:r="http://schemas.openxmlformats.org/officeDocument/2006/relationships" xmlns:m="http://schemas.openxmlformats.org/officeDocument/2006/math" xmlns:v="urn:schemas-microsoft-com:vml" xmlns:wp14="http://schemas.microsoft.com/office/word/2010/wordprocessingDrawing" xmlns:wp="http://schemas.openxmlformats.org/drawingml/2006/wordprocessingDrawing" xmlns:w10="urn:schemas-microsoft-com:office:word" xmlns:w="http://schemas.openxmlformats.org/wordprocessingml/2006/main" xmlns:w14="http://schemas.microsoft.com/office/word/2010/wordml" xmlns:w15="http://schemas.microsoft.com/office/word/2012/wordml" xmlns:w16cid="http://schemas.microsoft.com/office/word/2016/wordml/cid" xmlns:w16se="http://schemas.microsoft.com/office/word/2015/wordml/symex" xmlns:wpg="http://schemas.microsoft.com/office/word/2010/wordprocessingGroup" xmlns:wpi="http://schemas.microsoft.com/office/word/2010/wordprocessingInk" xmlns:wne="http://schemas.microsoft.com/office/word/2006/wordml" xmlns:wps="http://schemas.microsoft.com/office/word/2010/wordprocessingShape" mc:Ignorable="w14 w15 w16se w16cid wp14">
+<w:ftr xmlns:wpc="http://schemas.microsoft.com/office/word/2010/wordprocessingCanvas" xmlns:cx="http://schemas.microsoft.com/office/drawing/2014/chartex" xmlns:cx1="http://schemas.microsoft.com/office/drawing/2015/9/8/chartex" xmlns:cx2="http://schemas.microsoft.com/office/drawing/2015/10/21/chartex" xmlns:cx3="http://schemas.microsoft.com/office/drawing/2016/5/9/chartex" xmlns:cx4="http://schemas.microsoft.com/office/drawing/2016/5/10/chartex" xmlns:cx5="http://schemas.microsoft.com/office/drawing/2016/5/11/chartex" xmlns:cx6="http://schemas.microsoft.com/office/drawing/2016/5/12/chartex" xmlns:cx7="http://schemas.microsoft.com/office/drawing/2016/5/13/chartex" xmlns:cx8="http://schemas.microsoft.com/office/drawing/2016/5/14/chartex" xmlns:mc="http://schemas.openxmlformats.org/markup-compatibility/2006" xmlns:aink="http://schemas.microsoft.com/office/drawing/2016/ink" xmlns:am3d="http://schemas.microsoft.com/office/drawing/2017/model3d" xmlns:o="urn:schemas-microsoft-com:office:office" xmlns:oel="http://schemas.microsoft.com/office/2019/extlst" xmlns:r="http://schemas.openxmlformats.org/officeDocument/2006/relationships" xmlns:m="http://schemas.openxmlformats.org/officeDocument/2006/math" xmlns:v="urn:schemas-microsoft-com:vml" xmlns:wp14="http://schemas.microsoft.com/office/word/2010/wordprocessingDrawing" xmlns:wp="http://schemas.openxmlformats.org/drawingml/2006/wordprocessingDrawing" xmlns:w10="urn:schemas-microsoft-com:office:word" xmlns:w="http://schemas.openxmlformats.org/wordprocessingml/2006/main" xmlns:w14="http://schemas.microsoft.com/office/word/2010/wordml" xmlns:w15="http://schemas.microsoft.com/office/word/2012/wordml" xmlns:w16cex="http://schemas.microsoft.com/office/word/2018/wordml/cex" xmlns:w16cid="http://schemas.microsoft.com/office/word/2016/wordml/cid" xmlns:w16="http://schemas.microsoft.com/office/word/2018/wordml" xmlns:w16du="http://schemas.microsoft.com/office/word/2023/wordml/word16du" xmlns:w16sdtdh="http://schemas.microsoft.com/office/word/2020/wordml/sdtdatahash" xmlns:w16se="http://schemas.microsoft.com/office/word/2015/wordml/symex" xmlns:wpg="http://schemas.microsoft.com/office/word/2010/wordprocessingGroup" xmlns:wpi="http://schemas.microsoft.com/office/word/2010/wordprocessingInk" xmlns:wne="http://schemas.microsoft.com/office/word/2006/wordml" xmlns:wps="http://schemas.microsoft.com/office/word/2010/wordprocessingShape" mc:Ignorable="w14 w15 w16se w16cid w16 w16cex w16sdtdh wp14">
   <w:p>
     <w:pPr>
       <w:pStyle w:val="Pieddepage"/>
@@ -1618,7 +1628,7 @@
 </file>
 
 <file path=word/footnotes.xml><?xml version="1.0" encoding="utf-8"?>
-<w:footnotes xmlns:wpc="http://schemas.microsoft.com/office/word/2010/wordprocessingCanvas" xmlns:cx="http://schemas.microsoft.com/office/drawing/2014/chartex" xmlns:cx1="http://schemas.microsoft.com/office/drawing/2015/9/8/chartex" xmlns:cx2="http://schemas.microsoft.com/office/drawing/2015/10/21/chartex" xmlns:cx3="http://schemas.microsoft.com/office/drawing/2016/5/9/chartex" xmlns:cx4="http://schemas.microsoft.com/office/drawing/2016/5/10/chartex" xmlns:cx5="http://schemas.microsoft.com/office/drawing/2016/5/11/chartex" xmlns:cx6="http://schemas.microsoft.com/office/drawing/2016/5/12/chartex" xmlns:cx7="http://schemas.microsoft.com/office/drawing/2016/5/13/chartex" xmlns:cx8="http://schemas.microsoft.com/office/drawing/2016/5/14/chartex" xmlns:mc="http://schemas.openxmlformats.org/markup-compatibility/2006" xmlns:aink="http://schemas.microsoft.com/office/drawing/2016/ink" xmlns:am3d="http://schemas.microsoft.com/office/drawing/2017/model3d" xmlns:o="urn:schemas-microsoft-com:office:office" xmlns:r="http://schemas.openxmlformats.org/officeDocument/2006/relationships" xmlns:m="http://schemas.openxmlformats.org/officeDocument/2006/math" xmlns:v="urn:schemas-microsoft-com:vml" xmlns:wp14="http://schemas.microsoft.com/office/word/2010/wordprocessingDrawing" xmlns:wp="http://schemas.openxmlformats.org/drawingml/2006/wordprocessingDrawing" xmlns:w10="urn:schemas-microsoft-com:office:word" xmlns:w="http://schemas.openxmlformats.org/wordprocessingml/2006/main" xmlns:w14="http://schemas.microsoft.com/office/word/2010/wordml" xmlns:w15="http://schemas.microsoft.com/office/word/2012/wordml" xmlns:w16cid="http://schemas.microsoft.com/office/word/2016/wordml/cid" xmlns:w16se="http://schemas.microsoft.com/office/word/2015/wordml/symex" xmlns:wpg="http://schemas.microsoft.com/office/word/2010/wordprocessingGroup" xmlns:wpi="http://schemas.microsoft.com/office/word/2010/wordprocessingInk" xmlns:wne="http://schemas.microsoft.com/office/word/2006/wordml" xmlns:wps="http://schemas.microsoft.com/office/word/2010/wordprocessingShape" mc:Ignorable="w14 w15 w16se w16cid wp14">
+<w:footnotes xmlns:wpc="http://schemas.microsoft.com/office/word/2010/wordprocessingCanvas" xmlns:cx="http://schemas.microsoft.com/office/drawing/2014/chartex" xmlns:cx1="http://schemas.microsoft.com/office/drawing/2015/9/8/chartex" xmlns:cx2="http://schemas.microsoft.com/office/drawing/2015/10/21/chartex" xmlns:cx3="http://schemas.microsoft.com/office/drawing/2016/5/9/chartex" xmlns:cx4="http://schemas.microsoft.com/office/drawing/2016/5/10/chartex" xmlns:cx5="http://schemas.microsoft.com/office/drawing/2016/5/11/chartex" xmlns:cx6="http://schemas.microsoft.com/office/drawing/2016/5/12/chartex" xmlns:cx7="http://schemas.microsoft.com/office/drawing/2016/5/13/chartex" xmlns:cx8="http://schemas.microsoft.com/office/drawing/2016/5/14/chartex" xmlns:mc="http://schemas.openxmlformats.org/markup-compatibility/2006" xmlns:aink="http://schemas.microsoft.com/office/drawing/2016/ink" xmlns:am3d="http://schemas.microsoft.com/office/drawing/2017/model3d" xmlns:o="urn:schemas-microsoft-com:office:office" xmlns:oel="http://schemas.microsoft.com/office/2019/extlst" xmlns:r="http://schemas.openxmlformats.org/officeDocument/2006/relationships" xmlns:m="http://schemas.openxmlformats.org/officeDocument/2006/math" xmlns:v="urn:schemas-microsoft-com:vml" xmlns:wp14="http://schemas.microsoft.com/office/word/2010/wordprocessingDrawing" xmlns:wp="http://schemas.openxmlformats.org/drawingml/2006/wordprocessingDrawing" xmlns:w10="urn:schemas-microsoft-com:office:word" xmlns:w="http://schemas.openxmlformats.org/wordprocessingml/2006/main" xmlns:w14="http://schemas.microsoft.com/office/word/2010/wordml" xmlns:w15="http://schemas.microsoft.com/office/word/2012/wordml" xmlns:w16cex="http://schemas.microsoft.com/office/word/2018/wordml/cex" xmlns:w16cid="http://schemas.microsoft.com/office/word/2016/wordml/cid" xmlns:w16="http://schemas.microsoft.com/office/word/2018/wordml" xmlns:w16du="http://schemas.microsoft.com/office/word/2023/wordml/word16du" xmlns:w16sdtdh="http://schemas.microsoft.com/office/word/2020/wordml/sdtdatahash" xmlns:w16se="http://schemas.microsoft.com/office/word/2015/wordml/symex" xmlns:wpg="http://schemas.microsoft.com/office/word/2010/wordprocessingGroup" xmlns:wpi="http://schemas.microsoft.com/office/word/2010/wordprocessingInk" xmlns:wne="http://schemas.microsoft.com/office/word/2006/wordml" xmlns:wps="http://schemas.microsoft.com/office/word/2010/wordprocessingShape" mc:Ignorable="w14 w15 w16se w16cid w16 w16cex w16sdtdh wp14">
   <w:footnote w:type="separator" w:id="-1">
     <w:p>
       <w:pPr>
@@ -1643,7 +1653,7 @@
 </file>
 
 <file path=word/header1.xml><?xml version="1.0" encoding="utf-8"?>
-<w:hdr xmlns:wpc="http://schemas.microsoft.com/office/word/2010/wordprocessingCanvas" xmlns:cx="http://schemas.microsoft.com/office/drawing/2014/chartex" xmlns:cx1="http://schemas.microsoft.com/office/drawing/2015/9/8/chartex" xmlns:cx2="http://schemas.microsoft.com/office/drawing/2015/10/21/chartex" xmlns:cx3="http://schemas.microsoft.com/office/drawing/2016/5/9/chartex" xmlns:cx4="http://schemas.microsoft.com/office/drawing/2016/5/10/chartex" xmlns:cx5="http://schemas.microsoft.com/office/drawing/2016/5/11/chartex" xmlns:cx6="http://schemas.microsoft.com/office/drawing/2016/5/12/chartex" xmlns:cx7="http://schemas.microsoft.com/office/drawing/2016/5/13/chartex" xmlns:cx8="http://schemas.microsoft.com/office/drawing/2016/5/14/chartex" xmlns:mc="http://schemas.openxmlformats.org/markup-compatibility/2006" xmlns:aink="http://schemas.microsoft.com/office/drawing/2016/ink" xmlns:am3d="http://schemas.microsoft.com/office/drawing/2017/model3d" xmlns:o="urn:schemas-microsoft-com:office:office" xmlns:r="http://schemas.openxmlformats.org/officeDocument/2006/relationships" xmlns:m="http://schemas.openxmlformats.org/officeDocument/2006/math" xmlns:v="urn:schemas-microsoft-com:vml" xmlns:wp14="http://schemas.microsoft.com/office/word/2010/wordprocessingDrawing" xmlns:wp="http://schemas.openxmlformats.org/drawingml/2006/wordprocessingDrawing" xmlns:w10="urn:schemas-microsoft-com:office:word" xmlns:w="http://schemas.openxmlformats.org/wordprocessingml/2006/main" xmlns:w14="http://schemas.microsoft.com/office/word/2010/wordml" xmlns:w15="http://schemas.microsoft.com/office/word/2012/wordml" xmlns:w16cid="http://schemas.microsoft.com/office/word/2016/wordml/cid" xmlns:w16se="http://schemas.microsoft.com/office/word/2015/wordml/symex" xmlns:wpg="http://schemas.microsoft.com/office/word/2010/wordprocessingGroup" xmlns:wpi="http://schemas.microsoft.com/office/word/2010/wordprocessingInk" xmlns:wne="http://schemas.microsoft.com/office/word/2006/wordml" xmlns:wps="http://schemas.microsoft.com/office/word/2010/wordprocessingShape" mc:Ignorable="w14 w15 w16se w16cid wp14">
+<w:hdr xmlns:wpc="http://schemas.microsoft.com/office/word/2010/wordprocessingCanvas" xmlns:cx="http://schemas.microsoft.com/office/drawing/2014/chartex" xmlns:cx1="http://schemas.microsoft.com/office/drawing/2015/9/8/chartex" xmlns:cx2="http://schemas.microsoft.com/office/drawing/2015/10/21/chartex" xmlns:cx3="http://schemas.microsoft.com/office/drawing/2016/5/9/chartex" xmlns:cx4="http://schemas.microsoft.com/office/drawing/2016/5/10/chartex" xmlns:cx5="http://schemas.microsoft.com/office/drawing/2016/5/11/chartex" xmlns:cx6="http://schemas.microsoft.com/office/drawing/2016/5/12/chartex" xmlns:cx7="http://schemas.microsoft.com/office/drawing/2016/5/13/chartex" xmlns:cx8="http://schemas.microsoft.com/office/drawing/2016/5/14/chartex" xmlns:mc="http://schemas.openxmlformats.org/markup-compatibility/2006" xmlns:aink="http://schemas.microsoft.com/office/drawing/2016/ink" xmlns:am3d="http://schemas.microsoft.com/office/drawing/2017/model3d" xmlns:o="urn:schemas-microsoft-com:office:office" xmlns:oel="http://schemas.microsoft.com/office/2019/extlst" xmlns:r="http://schemas.openxmlformats.org/officeDocument/2006/relationships" xmlns:m="http://schemas.openxmlformats.org/officeDocument/2006/math" xmlns:v="urn:schemas-microsoft-com:vml" xmlns:wp14="http://schemas.microsoft.com/office/word/2010/wordprocessingDrawing" xmlns:wp="http://schemas.openxmlformats.org/drawingml/2006/wordprocessingDrawing" xmlns:w10="urn:schemas-microsoft-com:office:word" xmlns:w="http://schemas.openxmlformats.org/wordprocessingml/2006/main" xmlns:w14="http://schemas.microsoft.com/office/word/2010/wordml" xmlns:w15="http://schemas.microsoft.com/office/word/2012/wordml" xmlns:w16cex="http://schemas.microsoft.com/office/word/2018/wordml/cex" xmlns:w16cid="http://schemas.microsoft.com/office/word/2016/wordml/cid" xmlns:w16="http://schemas.microsoft.com/office/word/2018/wordml" xmlns:w16du="http://schemas.microsoft.com/office/word/2023/wordml/word16du" xmlns:w16sdtdh="http://schemas.microsoft.com/office/word/2020/wordml/sdtdatahash" xmlns:w16se="http://schemas.microsoft.com/office/word/2015/wordml/symex" xmlns:wpg="http://schemas.microsoft.com/office/word/2010/wordprocessingGroup" xmlns:wpi="http://schemas.microsoft.com/office/word/2010/wordprocessingInk" xmlns:wne="http://schemas.microsoft.com/office/word/2006/wordml" xmlns:wps="http://schemas.microsoft.com/office/word/2010/wordprocessingShape" mc:Ignorable="w14 w15 w16se w16cid w16 w16cex w16sdtdh wp14">
   <w:p>
     <w:pPr>
       <w:pStyle w:val="En-tte"/>
@@ -1653,7 +1663,7 @@
 </file>
 
 <file path=word/header2.xml><?xml version="1.0" encoding="utf-8"?>
-<w:hdr xmlns:wpc="http://schemas.microsoft.com/office/word/2010/wordprocessingCanvas" xmlns:cx="http://schemas.microsoft.com/office/drawing/2014/chartex" xmlns:cx1="http://schemas.microsoft.com/office/drawing/2015/9/8/chartex" xmlns:cx2="http://schemas.microsoft.com/office/drawing/2015/10/21/chartex" xmlns:cx3="http://schemas.microsoft.com/office/drawing/2016/5/9/chartex" xmlns:cx4="http://schemas.microsoft.com/office/drawing/2016/5/10/chartex" xmlns:cx5="http://schemas.microsoft.com/office/drawing/2016/5/11/chartex" xmlns:cx6="http://schemas.microsoft.com/office/drawing/2016/5/12/chartex" xmlns:cx7="http://schemas.microsoft.com/office/drawing/2016/5/13/chartex" xmlns:cx8="http://schemas.microsoft.com/office/drawing/2016/5/14/chartex" xmlns:mc="http://schemas.openxmlformats.org/markup-compatibility/2006" xmlns:aink="http://schemas.microsoft.com/office/drawing/2016/ink" xmlns:am3d="http://schemas.microsoft.com/office/drawing/2017/model3d" xmlns:o="urn:schemas-microsoft-com:office:office" xmlns:r="http://schemas.openxmlformats.org/officeDocument/2006/relationships" xmlns:m="http://schemas.openxmlformats.org/officeDocument/2006/math" xmlns:v="urn:schemas-microsoft-com:vml" xmlns:wp14="http://schemas.microsoft.com/office/word/2010/wordprocessingDrawing" xmlns:wp="http://schemas.openxmlformats.org/drawingml/2006/wordprocessingDrawing" xmlns:w10="urn:schemas-microsoft-com:office:word" xmlns:w="http://schemas.openxmlformats.org/wordprocessingml/2006/main" xmlns:w14="http://schemas.microsoft.com/office/word/2010/wordml" xmlns:w15="http://schemas.microsoft.com/office/word/2012/wordml" xmlns:w16cid="http://schemas.microsoft.com/office/word/2016/wordml/cid" xmlns:w16se="http://schemas.microsoft.com/office/word/2015/wordml/symex" xmlns:wpg="http://schemas.microsoft.com/office/word/2010/wordprocessingGroup" xmlns:wpi="http://schemas.microsoft.com/office/word/2010/wordprocessingInk" xmlns:wne="http://schemas.microsoft.com/office/word/2006/wordml" xmlns:wps="http://schemas.microsoft.com/office/word/2010/wordprocessingShape" mc:Ignorable="w14 w15 w16se w16cid wp14">
+<w:hdr xmlns:wpc="http://schemas.microsoft.com/office/word/2010/wordprocessingCanvas" xmlns:cx="http://schemas.microsoft.com/office/drawing/2014/chartex" xmlns:cx1="http://schemas.microsoft.com/office/drawing/2015/9/8/chartex" xmlns:cx2="http://schemas.microsoft.com/office/drawing/2015/10/21/chartex" xmlns:cx3="http://schemas.microsoft.com/office/drawing/2016/5/9/chartex" xmlns:cx4="http://schemas.microsoft.com/office/drawing/2016/5/10/chartex" xmlns:cx5="http://schemas.microsoft.com/office/drawing/2016/5/11/chartex" xmlns:cx6="http://schemas.microsoft.com/office/drawing/2016/5/12/chartex" xmlns:cx7="http://schemas.microsoft.com/office/drawing/2016/5/13/chartex" xmlns:cx8="http://schemas.microsoft.com/office/drawing/2016/5/14/chartex" xmlns:mc="http://schemas.openxmlformats.org/markup-compatibility/2006" xmlns:aink="http://schemas.microsoft.com/office/drawing/2016/ink" xmlns:am3d="http://schemas.microsoft.com/office/drawing/2017/model3d" xmlns:o="urn:schemas-microsoft-com:office:office" xmlns:oel="http://schemas.microsoft.com/office/2019/extlst" xmlns:r="http://schemas.openxmlformats.org/officeDocument/2006/relationships" xmlns:m="http://schemas.openxmlformats.org/officeDocument/2006/math" xmlns:v="urn:schemas-microsoft-com:vml" xmlns:wp14="http://schemas.microsoft.com/office/word/2010/wordprocessingDrawing" xmlns:wp="http://schemas.openxmlformats.org/drawingml/2006/wordprocessingDrawing" xmlns:w10="urn:schemas-microsoft-com:office:word" xmlns:w="http://schemas.openxmlformats.org/wordprocessingml/2006/main" xmlns:w14="http://schemas.microsoft.com/office/word/2010/wordml" xmlns:w15="http://schemas.microsoft.com/office/word/2012/wordml" xmlns:w16cex="http://schemas.microsoft.com/office/word/2018/wordml/cex" xmlns:w16cid="http://schemas.microsoft.com/office/word/2016/wordml/cid" xmlns:w16="http://schemas.microsoft.com/office/word/2018/wordml" xmlns:w16du="http://schemas.microsoft.com/office/word/2023/wordml/word16du" xmlns:w16sdtdh="http://schemas.microsoft.com/office/word/2020/wordml/sdtdatahash" xmlns:w16se="http://schemas.microsoft.com/office/word/2015/wordml/symex" xmlns:wpg="http://schemas.microsoft.com/office/word/2010/wordprocessingGroup" xmlns:wpi="http://schemas.microsoft.com/office/word/2010/wordprocessingInk" xmlns:wne="http://schemas.microsoft.com/office/word/2006/wordml" xmlns:wps="http://schemas.microsoft.com/office/word/2010/wordprocessingShape" mc:Ignorable="w14 w15 w16se w16cid w16 w16cex w16sdtdh wp14">
   <w:p>
     <w:pPr>
       <w:pStyle w:val="En-tte"/>
@@ -1663,7 +1673,7 @@
 </file>
 
 <file path=word/header3.xml><?xml version="1.0" encoding="utf-8"?>
-<w:hdr xmlns:wpc="http://schemas.microsoft.com/office/word/2010/wordprocessingCanvas" xmlns:cx="http://schemas.microsoft.com/office/drawing/2014/chartex" xmlns:cx1="http://schemas.microsoft.com/office/drawing/2015/9/8/chartex" xmlns:cx2="http://schemas.microsoft.com/office/drawing/2015/10/21/chartex" xmlns:cx3="http://schemas.microsoft.com/office/drawing/2016/5/9/chartex" xmlns:cx4="http://schemas.microsoft.com/office/drawing/2016/5/10/chartex" xmlns:cx5="http://schemas.microsoft.com/office/drawing/2016/5/11/chartex" xmlns:cx6="http://schemas.microsoft.com/office/drawing/2016/5/12/chartex" xmlns:cx7="http://schemas.microsoft.com/office/drawing/2016/5/13/chartex" xmlns:cx8="http://schemas.microsoft.com/office/drawing/2016/5/14/chartex" xmlns:mc="http://schemas.openxmlformats.org/markup-compatibility/2006" xmlns:aink="http://schemas.microsoft.com/office/drawing/2016/ink" xmlns:am3d="http://schemas.microsoft.com/office/drawing/2017/model3d" xmlns:o="urn:schemas-microsoft-com:office:office" xmlns:r="http://schemas.openxmlformats.org/officeDocument/2006/relationships" xmlns:m="http://schemas.openxmlformats.org/officeDocument/2006/math" xmlns:v="urn:schemas-microsoft-com:vml" xmlns:wp14="http://schemas.microsoft.com/office/word/2010/wordprocessingDrawing" xmlns:wp="http://schemas.openxmlformats.org/drawingml/2006/wordprocessingDrawing" xmlns:w10="urn:schemas-microsoft-com:office:word" xmlns:w="http://schemas.openxmlformats.org/wordprocessingml/2006/main" xmlns:w14="http://schemas.microsoft.com/office/word/2010/wordml" xmlns:w15="http://schemas.microsoft.com/office/word/2012/wordml" xmlns:w16cid="http://schemas.microsoft.com/office/word/2016/wordml/cid" xmlns:w16se="http://schemas.microsoft.com/office/word/2015/wordml/symex" xmlns:wpg="http://schemas.microsoft.com/office/word/2010/wordprocessingGroup" xmlns:wpi="http://schemas.microsoft.com/office/word/2010/wordprocessingInk" xmlns:wne="http://schemas.microsoft.com/office/word/2006/wordml" xmlns:wps="http://schemas.microsoft.com/office/word/2010/wordprocessingShape" mc:Ignorable="w14 w15 w16se w16cid wp14">
+<w:hdr xmlns:wpc="http://schemas.microsoft.com/office/word/2010/wordprocessingCanvas" xmlns:cx="http://schemas.microsoft.com/office/drawing/2014/chartex" xmlns:cx1="http://schemas.microsoft.com/office/drawing/2015/9/8/chartex" xmlns:cx2="http://schemas.microsoft.com/office/drawing/2015/10/21/chartex" xmlns:cx3="http://schemas.microsoft.com/office/drawing/2016/5/9/chartex" xmlns:cx4="http://schemas.microsoft.com/office/drawing/2016/5/10/chartex" xmlns:cx5="http://schemas.microsoft.com/office/drawing/2016/5/11/chartex" xmlns:cx6="http://schemas.microsoft.com/office/drawing/2016/5/12/chartex" xmlns:cx7="http://schemas.microsoft.com/office/drawing/2016/5/13/chartex" xmlns:cx8="http://schemas.microsoft.com/office/drawing/2016/5/14/chartex" xmlns:mc="http://schemas.openxmlformats.org/markup-compatibility/2006" xmlns:aink="http://schemas.microsoft.com/office/drawing/2016/ink" xmlns:am3d="http://schemas.microsoft.com/office/drawing/2017/model3d" xmlns:o="urn:schemas-microsoft-com:office:office" xmlns:oel="http://schemas.microsoft.com/office/2019/extlst" xmlns:r="http://schemas.openxmlformats.org/officeDocument/2006/relationships" xmlns:m="http://schemas.openxmlformats.org/officeDocument/2006/math" xmlns:v="urn:schemas-microsoft-com:vml" xmlns:wp14="http://schemas.microsoft.com/office/word/2010/wordprocessingDrawing" xmlns:wp="http://schemas.openxmlformats.org/drawingml/2006/wordprocessingDrawing" xmlns:w10="urn:schemas-microsoft-com:office:word" xmlns:w="http://schemas.openxmlformats.org/wordprocessingml/2006/main" xmlns:w14="http://schemas.microsoft.com/office/word/2010/wordml" xmlns:w15="http://schemas.microsoft.com/office/word/2012/wordml" xmlns:w16cex="http://schemas.microsoft.com/office/word/2018/wordml/cex" xmlns:w16cid="http://schemas.microsoft.com/office/word/2016/wordml/cid" xmlns:w16="http://schemas.microsoft.com/office/word/2018/wordml" xmlns:w16du="http://schemas.microsoft.com/office/word/2023/wordml/word16du" xmlns:w16sdtdh="http://schemas.microsoft.com/office/word/2020/wordml/sdtdatahash" xmlns:w16se="http://schemas.microsoft.com/office/word/2015/wordml/symex" xmlns:wpg="http://schemas.microsoft.com/office/word/2010/wordprocessingGroup" xmlns:wpi="http://schemas.microsoft.com/office/word/2010/wordprocessingInk" xmlns:wne="http://schemas.microsoft.com/office/word/2006/wordml" xmlns:wps="http://schemas.microsoft.com/office/word/2010/wordprocessingShape" mc:Ignorable="w14 w15 w16se w16cid w16 w16cex w16sdtdh wp14">
   <w:p>
     <w:pPr>
       <w:pStyle w:val="En-tte"/>
@@ -1673,7 +1683,7 @@
 </file>
 
 <file path=word/numbering.xml><?xml version="1.0" encoding="utf-8"?>
-<w:numbering xmlns:wpc="http://schemas.microsoft.com/office/word/2010/wordprocessingCanvas" xmlns:cx="http://schemas.microsoft.com/office/drawing/2014/chartex" xmlns:cx1="http://schemas.microsoft.com/office/drawing/2015/9/8/chartex" xmlns:cx2="http://schemas.microsoft.com/office/drawing/2015/10/21/chartex" xmlns:cx3="http://schemas.microsoft.com/office/drawing/2016/5/9/chartex" xmlns:cx4="http://schemas.microsoft.com/office/drawing/2016/5/10/chartex" xmlns:cx5="http://schemas.microsoft.com/office/drawing/2016/5/11/chartex" xmlns:cx6="http://schemas.microsoft.com/office/drawing/2016/5/12/chartex" xmlns:cx7="http://schemas.microsoft.com/office/drawing/2016/5/13/chartex" xmlns:cx8="http://schemas.microsoft.com/office/drawing/2016/5/14/chartex" xmlns:mc="http://schemas.openxmlformats.org/markup-compatibility/2006" xmlns:aink="http://schemas.microsoft.com/office/drawing/2016/ink" xmlns:am3d="http://schemas.microsoft.com/office/drawing/2017/model3d" xmlns:o="urn:schemas-microsoft-com:office:office" xmlns:r="http://schemas.openxmlformats.org/officeDocument/2006/relationships" xmlns:m="http://schemas.openxmlformats.org/officeDocument/2006/math" xmlns:v="urn:schemas-microsoft-com:vml" xmlns:wp14="http://schemas.microsoft.com/office/word/2010/wordprocessingDrawing" xmlns:wp="http://schemas.openxmlformats.org/drawingml/2006/wordprocessingDrawing" xmlns:w10="urn:schemas-microsoft-com:office:word" xmlns:w="http://schemas.openxmlformats.org/wordprocessingml/2006/main" xmlns:w14="http://schemas.microsoft.com/office/word/2010/wordml" xmlns:w15="http://schemas.microsoft.com/office/word/2012/wordml" xmlns:w16cid="http://schemas.microsoft.com/office/word/2016/wordml/cid" xmlns:w16se="http://schemas.microsoft.com/office/word/2015/wordml/symex" xmlns:wpg="http://schemas.microsoft.com/office/word/2010/wordprocessingGroup" xmlns:wpi="http://schemas.microsoft.com/office/word/2010/wordprocessingInk" xmlns:wne="http://schemas.microsoft.com/office/word/2006/wordml" xmlns:wps="http://schemas.microsoft.com/office/word/2010/wordprocessingShape" mc:Ignorable="w14 w15 w16se w16cid wp14">
+<w:numbering xmlns:wpc="http://schemas.microsoft.com/office/word/2010/wordprocessingCanvas" xmlns:cx="http://schemas.microsoft.com/office/drawing/2014/chartex" xmlns:cx1="http://schemas.microsoft.com/office/drawing/2015/9/8/chartex" xmlns:cx2="http://schemas.microsoft.com/office/drawing/2015/10/21/chartex" xmlns:cx3="http://schemas.microsoft.com/office/drawing/2016/5/9/chartex" xmlns:cx4="http://schemas.microsoft.com/office/drawing/2016/5/10/chartex" xmlns:cx5="http://schemas.microsoft.com/office/drawing/2016/5/11/chartex" xmlns:cx6="http://schemas.microsoft.com/office/drawing/2016/5/12/chartex" xmlns:cx7="http://schemas.microsoft.com/office/drawing/2016/5/13/chartex" xmlns:cx8="http://schemas.microsoft.com/office/drawing/2016/5/14/chartex" xmlns:mc="http://schemas.openxmlformats.org/markup-compatibility/2006" xmlns:aink="http://schemas.microsoft.com/office/drawing/2016/ink" xmlns:am3d="http://schemas.microsoft.com/office/drawing/2017/model3d" xmlns:o="urn:schemas-microsoft-com:office:office" xmlns:oel="http://schemas.microsoft.com/office/2019/extlst" xmlns:r="http://schemas.openxmlformats.org/officeDocument/2006/relationships" xmlns:m="http://schemas.openxmlformats.org/officeDocument/2006/math" xmlns:v="urn:schemas-microsoft-com:vml" xmlns:wp14="http://schemas.microsoft.com/office/word/2010/wordprocessingDrawing" xmlns:wp="http://schemas.openxmlformats.org/drawingml/2006/wordprocessingDrawing" xmlns:w10="urn:schemas-microsoft-com:office:word" xmlns:w="http://schemas.openxmlformats.org/wordprocessingml/2006/main" xmlns:w14="http://schemas.microsoft.com/office/word/2010/wordml" xmlns:w15="http://schemas.microsoft.com/office/word/2012/wordml" xmlns:w16cex="http://schemas.microsoft.com/office/word/2018/wordml/cex" xmlns:w16cid="http://schemas.microsoft.com/office/word/2016/wordml/cid" xmlns:w16="http://schemas.microsoft.com/office/word/2018/wordml" xmlns:w16du="http://schemas.microsoft.com/office/word/2023/wordml/word16du" xmlns:w16sdtdh="http://schemas.microsoft.com/office/word/2020/wordml/sdtdatahash" xmlns:w16se="http://schemas.microsoft.com/office/word/2015/wordml/symex" xmlns:wpg="http://schemas.microsoft.com/office/word/2010/wordprocessingGroup" xmlns:wpi="http://schemas.microsoft.com/office/word/2010/wordprocessingInk" xmlns:wne="http://schemas.microsoft.com/office/word/2006/wordml" xmlns:wps="http://schemas.microsoft.com/office/word/2010/wordprocessingShape" mc:Ignorable="w14 w15 w16se w16cid w16 w16cex w16sdtdh wp14">
   <w:abstractNum w:abstractNumId="0" w15:restartNumberingAfterBreak="0">
     <w:nsid w:val="1AF021B7"/>
     <w:multiLevelType w:val="hybridMultilevel"/>
@@ -2723,34 +2733,34 @@
       </w:rPr>
     </w:lvl>
   </w:abstractNum>
-  <w:num w:numId="1">
+  <w:num w:numId="1" w16cid:durableId="251201203">
     <w:abstractNumId w:val="0"/>
   </w:num>
-  <w:num w:numId="2">
+  <w:num w:numId="2" w16cid:durableId="1556040224">
     <w:abstractNumId w:val="5"/>
   </w:num>
-  <w:num w:numId="3">
+  <w:num w:numId="3" w16cid:durableId="271909470">
     <w:abstractNumId w:val="6"/>
   </w:num>
-  <w:num w:numId="4">
+  <w:num w:numId="4" w16cid:durableId="199440304">
     <w:abstractNumId w:val="9"/>
   </w:num>
-  <w:num w:numId="5">
+  <w:num w:numId="5" w16cid:durableId="1893491983">
     <w:abstractNumId w:val="3"/>
   </w:num>
-  <w:num w:numId="6">
+  <w:num w:numId="6" w16cid:durableId="2069956727">
     <w:abstractNumId w:val="7"/>
   </w:num>
-  <w:num w:numId="7">
+  <w:num w:numId="7" w16cid:durableId="1253078881">
     <w:abstractNumId w:val="8"/>
   </w:num>
-  <w:num w:numId="8">
+  <w:num w:numId="8" w16cid:durableId="1594820859">
     <w:abstractNumId w:val="1"/>
   </w:num>
-  <w:num w:numId="9">
+  <w:num w:numId="9" w16cid:durableId="756748138">
     <w:abstractNumId w:val="4"/>
   </w:num>
-  <w:num w:numId="10">
+  <w:num w:numId="10" w16cid:durableId="115881316">
     <w:abstractNumId w:val="2"/>
   </w:num>
   <w:numIdMacAtCleanup w:val="9"/>
@@ -2758,7 +2768,7 @@
 </file>
 
 <file path=word/styles.xml><?xml version="1.0" encoding="utf-8"?>
-<w:styles xmlns:mc="http://schemas.openxmlformats.org/markup-compatibility/2006" xmlns:r="http://schemas.openxmlformats.org/officeDocument/2006/relationships" xmlns:w="http://schemas.openxmlformats.org/wordprocessingml/2006/main" xmlns:w14="http://schemas.microsoft.com/office/word/2010/wordml" xmlns:w15="http://schemas.microsoft.com/office/word/2012/wordml" xmlns:w16cid="http://schemas.microsoft.com/office/word/2016/wordml/cid" xmlns:w16se="http://schemas.microsoft.com/office/word/2015/wordml/symex" mc:Ignorable="w14 w15 w16se w16cid">
+<w:styles xmlns:mc="http://schemas.openxmlformats.org/markup-compatibility/2006" xmlns:r="http://schemas.openxmlformats.org/officeDocument/2006/relationships" xmlns:w="http://schemas.openxmlformats.org/wordprocessingml/2006/main" xmlns:w14="http://schemas.microsoft.com/office/word/2010/wordml" xmlns:w15="http://schemas.microsoft.com/office/word/2012/wordml" xmlns:w16cex="http://schemas.microsoft.com/office/word/2018/wordml/cex" xmlns:w16cid="http://schemas.microsoft.com/office/word/2016/wordml/cid" xmlns:w16="http://schemas.microsoft.com/office/word/2018/wordml" xmlns:w16sdtdh="http://schemas.microsoft.com/office/word/2020/wordml/sdtdatahash" xmlns:w16se="http://schemas.microsoft.com/office/word/2015/wordml/symex" mc:Ignorable="w14 w15 w16se w16cid w16 w16cex w16sdtdh">
   <w:docDefaults>
     <w:rPrDefault>
       <w:rPr>
@@ -2774,7 +2784,7 @@
       </w:pPr>
     </w:pPrDefault>
   </w:docDefaults>
-  <w:latentStyles w:defLockedState="0" w:defUIPriority="99" w:defSemiHidden="0" w:defUnhideWhenUsed="0" w:defQFormat="0" w:count="375">
+  <w:latentStyles w:defLockedState="0" w:defUIPriority="99" w:defSemiHidden="0" w:defUnhideWhenUsed="0" w:defQFormat="0" w:count="376">
     <w:lsdException w:name="Normal" w:uiPriority="0" w:qFormat="1"/>
     <w:lsdException w:name="heading 1" w:uiPriority="9" w:qFormat="1"/>
     <w:lsdException w:name="heading 2" w:semiHidden="1" w:uiPriority="9" w:unhideWhenUsed="1" w:qFormat="1"/>
@@ -2880,7 +2890,6 @@
     <w:lsdException w:name="HTML Sample" w:semiHidden="1" w:unhideWhenUsed="1"/>
     <w:lsdException w:name="HTML Typewriter" w:semiHidden="1" w:unhideWhenUsed="1"/>
     <w:lsdException w:name="HTML Variable" w:semiHidden="1" w:unhideWhenUsed="1"/>
-    <w:lsdException w:name="Normal Table" w:semiHidden="1" w:unhideWhenUsed="1"/>
     <w:lsdException w:name="annotation subject" w:semiHidden="1" w:unhideWhenUsed="1"/>
     <w:lsdException w:name="No List" w:semiHidden="1" w:unhideWhenUsed="1"/>
     <w:lsdException w:name="Outline List 1" w:semiHidden="1" w:unhideWhenUsed="1"/>
@@ -2927,10 +2936,8 @@
     <w:lsdException w:name="Table Subtle 2" w:semiHidden="1" w:unhideWhenUsed="1"/>
     <w:lsdException w:name="Table Web 1" w:semiHidden="1" w:unhideWhenUsed="1"/>
     <w:lsdException w:name="Table Web 2" w:semiHidden="1" w:unhideWhenUsed="1"/>
-    <w:lsdException w:name="Table Web 3" w:semiHidden="1" w:unhideWhenUsed="1"/>
     <w:lsdException w:name="Balloon Text" w:semiHidden="1" w:unhideWhenUsed="1"/>
     <w:lsdException w:name="Table Grid" w:uiPriority="39"/>
-    <w:lsdException w:name="Table Theme" w:semiHidden="1" w:unhideWhenUsed="1"/>
     <w:lsdException w:name="Placeholder Text" w:semiHidden="1"/>
     <w:lsdException w:name="No Spacing" w:uiPriority="1" w:qFormat="1"/>
     <w:lsdException w:name="Light Shading" w:uiPriority="60"/>
@@ -3150,6 +3157,7 @@
     <w:lsdException w:name="Smart Hyperlink" w:semiHidden="1" w:unhideWhenUsed="1"/>
     <w:lsdException w:name="Hashtag" w:semiHidden="1" w:unhideWhenUsed="1"/>
     <w:lsdException w:name="Unresolved Mention" w:semiHidden="1" w:unhideWhenUsed="1"/>
+    <w:lsdException w:name="Smart Link" w:semiHidden="1" w:unhideWhenUsed="1"/>
   </w:latentStyles>
   <w:style w:type="paragraph" w:default="1" w:styleId="Normal">
     <w:name w:val="Normal"/>

</xml_diff>